<commit_message>
Commit to New Branch
</commit_message>
<xml_diff>
--- a/GitRepositorySetupNotes.docx
+++ b/GitRepositorySetupNotes.docx
@@ -2,6 +2,13 @@
 <file path=word/document.xml><?xml version="1.0" encoding="utf-8"?>
 <w:document xmlns:wpc="http://schemas.microsoft.com/office/word/2010/wordprocessingCanvas" xmlns:cx="http://schemas.microsoft.com/office/drawing/2014/chartex" xmlns:cx1="http://schemas.microsoft.com/office/drawing/2015/9/8/chartex" xmlns:cx2="http://schemas.microsoft.com/office/drawing/2015/10/21/chartex" xmlns:cx3="http://schemas.microsoft.com/office/drawing/2016/5/9/chartex" xmlns:cx4="http://schemas.microsoft.com/office/drawing/2016/5/10/chartex" xmlns:cx5="http://schemas.microsoft.com/office/drawing/2016/5/11/chartex" xmlns:cx6="http://schemas.microsoft.com/office/drawing/2016/5/12/chartex" xmlns:cx7="http://schemas.microsoft.com/office/drawing/2016/5/13/chartex" xmlns:cx8="http://schemas.microsoft.com/office/drawing/2016/5/14/chartex" xmlns:mc="http://schemas.openxmlformats.org/markup-compatibility/2006" xmlns:aink="http://schemas.microsoft.com/office/drawing/2016/ink" xmlns:am3d="http://schemas.microsoft.com/office/drawing/2017/model3d" xmlns:o="urn:schemas-microsoft-com:office:office" xmlns:r="http://schemas.openxmlformats.org/officeDocument/2006/relationships" xmlns:m="http://schemas.openxmlformats.org/officeDocument/2006/math" xmlns:v="urn:schemas-microsoft-com:vml" xmlns:wp14="http://schemas.microsoft.com/office/word/2010/wordprocessingDrawing" xmlns:wp="http://schemas.openxmlformats.org/drawingml/2006/wordprocessingDrawing" xmlns:w10="urn:schemas-microsoft-com:office:word" xmlns:w="http://schemas.openxmlformats.org/wordprocessingml/2006/main" xmlns:w14="http://schemas.microsoft.com/office/word/2010/wordml" xmlns:w15="http://schemas.microsoft.com/office/word/2012/wordml" xmlns:w16cid="http://schemas.microsoft.com/office/word/2016/wordml/cid" xmlns:w16se="http://schemas.microsoft.com/office/word/2015/wordml/symex" xmlns:wpg="http://schemas.microsoft.com/office/word/2010/wordprocessingGroup" xmlns:wpi="http://schemas.microsoft.com/office/word/2010/wordprocessingInk" xmlns:wne="http://schemas.microsoft.com/office/word/2006/wordml" xmlns:wps="http://schemas.microsoft.com/office/word/2010/wordprocessingShape" mc:Ignorable="w14 w15 w16se w16cid wp14">
   <w:body>
+    <w:p>
+      <w:r>
+        <w:t>Ritesh Added this file from new branch</w:t>
+      </w:r>
+      <w:bookmarkStart w:id="0" w:name="_GoBack"/>
+      <w:bookmarkEnd w:id="0"/>
+    </w:p>
     <w:p>
       <w:r>
         <w:t>Login and Create New Repository</w:t>
@@ -58,8 +65,13 @@
       </w:r>
     </w:p>
     <w:p>
-      <w:r>
-        <w:t>So my repository</w:t>
+      <w:proofErr w:type="gramStart"/>
+      <w:r>
+        <w:t>So</w:t>
+      </w:r>
+      <w:proofErr w:type="gramEnd"/>
+      <w:r>
+        <w:t xml:space="preserve"> my repository</w:t>
       </w:r>
     </w:p>
     <w:p/>
@@ -111,12 +123,18 @@
       <w:r>
         <w:t>Create a Folder in your local drive the do following in your git bash</w:t>
       </w:r>
-      <w:bookmarkStart w:id="0" w:name="_GoBack"/>
-      <w:bookmarkEnd w:id="0"/>
-    </w:p>
-    <w:p>
-      <w:r>
-        <w:t>To create A new Repository from command line</w:t>
+    </w:p>
+    <w:p>
+      <w:r>
+        <w:t xml:space="preserve">To create A </w:t>
+      </w:r>
+      <w:proofErr w:type="gramStart"/>
+      <w:r>
+        <w:t>new</w:t>
+      </w:r>
+      <w:proofErr w:type="gramEnd"/>
+      <w:r>
+        <w:t xml:space="preserve"> Repository from command line</w:t>
       </w:r>
     </w:p>
     <w:p>
@@ -152,7 +170,25 @@
           <w:sz w:val="20"/>
           <w:szCs w:val="20"/>
         </w:rPr>
-        <w:t>echo "# AutomationTestNG" &gt;&gt; README.md</w:t>
+        <w:t xml:space="preserve">echo "# </w:t>
+      </w:r>
+      <w:proofErr w:type="spellStart"/>
+      <w:r>
+        <w:rPr>
+          <w:rFonts w:ascii="Courier New" w:eastAsia="Times New Roman" w:hAnsi="Courier New" w:cs="Courier New"/>
+          <w:sz w:val="20"/>
+          <w:szCs w:val="20"/>
+        </w:rPr>
+        <w:t>AutomationTestNG</w:t>
+      </w:r>
+      <w:proofErr w:type="spellEnd"/>
+      <w:r>
+        <w:rPr>
+          <w:rFonts w:ascii="Courier New" w:eastAsia="Times New Roman" w:hAnsi="Courier New" w:cs="Courier New"/>
+          <w:sz w:val="20"/>
+          <w:szCs w:val="20"/>
+        </w:rPr>
+        <w:t>" &gt;&gt; README.md</w:t>
       </w:r>
     </w:p>
     <w:p>
@@ -188,8 +224,18 @@
           <w:sz w:val="20"/>
           <w:szCs w:val="20"/>
         </w:rPr>
-        <w:t>git init</w:t>
-      </w:r>
+        <w:t xml:space="preserve">git </w:t>
+      </w:r>
+      <w:proofErr w:type="spellStart"/>
+      <w:r>
+        <w:rPr>
+          <w:rFonts w:ascii="Courier New" w:eastAsia="Times New Roman" w:hAnsi="Courier New" w:cs="Courier New"/>
+          <w:sz w:val="20"/>
+          <w:szCs w:val="20"/>
+        </w:rPr>
+        <w:t>init</w:t>
+      </w:r>
+      <w:proofErr w:type="spellEnd"/>
     </w:p>
     <w:p>
       <w:pPr>

</xml_diff>

<commit_message>
Commit from C Drive
</commit_message>
<xml_diff>
--- a/GitRepositorySetupNotes.docx
+++ b/GitRepositorySetupNotes.docx
@@ -2,6 +2,13 @@
 <file path=word/document.xml><?xml version="1.0" encoding="utf-8"?>
 <w:document xmlns:wpc="http://schemas.microsoft.com/office/word/2010/wordprocessingCanvas" xmlns:cx="http://schemas.microsoft.com/office/drawing/2014/chartex" xmlns:cx1="http://schemas.microsoft.com/office/drawing/2015/9/8/chartex" xmlns:cx2="http://schemas.microsoft.com/office/drawing/2015/10/21/chartex" xmlns:cx3="http://schemas.microsoft.com/office/drawing/2016/5/9/chartex" xmlns:cx4="http://schemas.microsoft.com/office/drawing/2016/5/10/chartex" xmlns:cx5="http://schemas.microsoft.com/office/drawing/2016/5/11/chartex" xmlns:cx6="http://schemas.microsoft.com/office/drawing/2016/5/12/chartex" xmlns:cx7="http://schemas.microsoft.com/office/drawing/2016/5/13/chartex" xmlns:cx8="http://schemas.microsoft.com/office/drawing/2016/5/14/chartex" xmlns:mc="http://schemas.openxmlformats.org/markup-compatibility/2006" xmlns:aink="http://schemas.microsoft.com/office/drawing/2016/ink" xmlns:am3d="http://schemas.microsoft.com/office/drawing/2017/model3d" xmlns:o="urn:schemas-microsoft-com:office:office" xmlns:r="http://schemas.openxmlformats.org/officeDocument/2006/relationships" xmlns:m="http://schemas.openxmlformats.org/officeDocument/2006/math" xmlns:v="urn:schemas-microsoft-com:vml" xmlns:wp14="http://schemas.microsoft.com/office/word/2010/wordprocessingDrawing" xmlns:wp="http://schemas.openxmlformats.org/drawingml/2006/wordprocessingDrawing" xmlns:w10="urn:schemas-microsoft-com:office:word" xmlns:w="http://schemas.openxmlformats.org/wordprocessingml/2006/main" xmlns:w14="http://schemas.microsoft.com/office/word/2010/wordml" xmlns:w15="http://schemas.microsoft.com/office/word/2012/wordml" xmlns:w16cid="http://schemas.microsoft.com/office/word/2016/wordml/cid" xmlns:w16se="http://schemas.microsoft.com/office/word/2015/wordml/symex" xmlns:wpg="http://schemas.microsoft.com/office/word/2010/wordprocessingGroup" xmlns:wpi="http://schemas.microsoft.com/office/word/2010/wordprocessingInk" xmlns:wne="http://schemas.microsoft.com/office/word/2006/wordml" xmlns:wps="http://schemas.microsoft.com/office/word/2010/wordprocessingShape" mc:Ignorable="w14 w15 w16se w16cid wp14">
   <w:body>
+    <w:p>
+      <w:r>
+        <w:t>Imp Doc from C Drive</w:t>
+      </w:r>
+      <w:bookmarkStart w:id="0" w:name="_GoBack"/>
+      <w:bookmarkEnd w:id="0"/>
+    </w:p>
     <w:p>
       <w:r>
         <w:t>Ritesh Added this file from new branch</w:t>
@@ -63,8 +70,13 @@
       </w:r>
     </w:p>
     <w:p>
-      <w:r>
-        <w:t>So my repository</w:t>
+      <w:proofErr w:type="gramStart"/>
+      <w:r>
+        <w:t>So</w:t>
+      </w:r>
+      <w:proofErr w:type="gramEnd"/>
+      <w:r>
+        <w:t xml:space="preserve"> my repository</w:t>
       </w:r>
     </w:p>
     <w:p/>
@@ -119,7 +131,15 @@
     </w:p>
     <w:p>
       <w:r>
-        <w:t>To create A new Repository from command line</w:t>
+        <w:t xml:space="preserve">To create A </w:t>
+      </w:r>
+      <w:proofErr w:type="gramStart"/>
+      <w:r>
+        <w:t>new</w:t>
+      </w:r>
+      <w:proofErr w:type="gramEnd"/>
+      <w:r>
+        <w:t xml:space="preserve"> Repository from command line</w:t>
       </w:r>
     </w:p>
     <w:p>
@@ -155,7 +175,25 @@
           <w:sz w:val="20"/>
           <w:szCs w:val="20"/>
         </w:rPr>
-        <w:t>echo "# AutomationTestNG" &gt;&gt; README.md</w:t>
+        <w:t xml:space="preserve">echo "# </w:t>
+      </w:r>
+      <w:proofErr w:type="spellStart"/>
+      <w:r>
+        <w:rPr>
+          <w:rFonts w:ascii="Courier New" w:eastAsia="Times New Roman" w:hAnsi="Courier New" w:cs="Courier New"/>
+          <w:sz w:val="20"/>
+          <w:szCs w:val="20"/>
+        </w:rPr>
+        <w:t>AutomationTestNG</w:t>
+      </w:r>
+      <w:proofErr w:type="spellEnd"/>
+      <w:r>
+        <w:rPr>
+          <w:rFonts w:ascii="Courier New" w:eastAsia="Times New Roman" w:hAnsi="Courier New" w:cs="Courier New"/>
+          <w:sz w:val="20"/>
+          <w:szCs w:val="20"/>
+        </w:rPr>
+        <w:t>" &gt;&gt; README.md</w:t>
       </w:r>
     </w:p>
     <w:p>
@@ -191,8 +229,18 @@
           <w:sz w:val="20"/>
           <w:szCs w:val="20"/>
         </w:rPr>
-        <w:t>git init</w:t>
-      </w:r>
+        <w:t xml:space="preserve">git </w:t>
+      </w:r>
+      <w:proofErr w:type="spellStart"/>
+      <w:r>
+        <w:rPr>
+          <w:rFonts w:ascii="Courier New" w:eastAsia="Times New Roman" w:hAnsi="Courier New" w:cs="Courier New"/>
+          <w:sz w:val="20"/>
+          <w:szCs w:val="20"/>
+        </w:rPr>
+        <w:t>init</w:t>
+      </w:r>
+      <w:proofErr w:type="spellEnd"/>
     </w:p>
     <w:p>
       <w:pPr>
@@ -597,8 +645,6 @@
           <w:b/>
         </w:rPr>
       </w:pPr>
-      <w:bookmarkStart w:id="0" w:name="_GoBack"/>
-      <w:bookmarkEnd w:id="0"/>
     </w:p>
     <w:sectPr>
       <w:pgSz w:w="12240" w:h="15840"/>

</xml_diff>